<commit_message>
added licence symbol to report and updated readme
</commit_message>
<xml_diff>
--- a/DTC-OSTI-MatlabCancerModelling-A-Report.docx
+++ b/DTC-OSTI-MatlabCancerModelling-A-Report.docx
@@ -42,11 +42,9 @@
     <w:p>
       <w:pPr>
         <w:spacing w:line="360" w:lineRule="auto"/>
-        <w:jc w:val="center"/>
-        <w:rPr>
-          <w:rFonts w:asciiTheme="majorHAnsi" w:hAnsiTheme="majorHAnsi"/>
-          <w:sz w:val="28"/>
-          <w:szCs w:val="28"/>
+        <w:jc w:val="both"/>
+        <w:rPr>
+          <w:b/>
         </w:rPr>
       </w:pPr>
     </w:p>
@@ -70,7 +68,7 @@
         <w:spacing w:line="360" w:lineRule="auto"/>
         <w:jc w:val="both"/>
       </w:pPr>
-      <w:hyperlink r:id="rId6" w:history="1">
+      <w:hyperlink r:id="rId8" w:history="1">
         <w:r>
           <w:rPr>
             <w:rStyle w:val="Hyperlink"/>
@@ -167,39 +165,13 @@
             <w:rStyle w:val="Hyperlink"/>
             <w:b/>
           </w:rPr>
-          <w:t>2</w:t>
-        </w:r>
-        <w:r>
-          <w:rPr>
-            <w:rStyle w:val="Hyperlink"/>
-            <w:b/>
-          </w:rPr>
-          <w:t>4</w:t>
-        </w:r>
-        <w:r>
-          <w:rPr>
-            <w:rStyle w:val="Hyperlink"/>
-            <w:b/>
-          </w:rPr>
-          <w:t>4</w:t>
+          <w:t>244</w:t>
         </w:r>
         <w:r>
           <w:rPr>
             <w:rStyle w:val="Hyperlink"/>
           </w:rPr>
-          <w:t>, 703-71</w:t>
-        </w:r>
-        <w:r>
-          <w:rPr>
-            <w:rStyle w:val="Hyperlink"/>
-          </w:rPr>
-          <w:t>3</w:t>
-        </w:r>
-        <w:r>
-          <w:rPr>
-            <w:rStyle w:val="Hyperlink"/>
-          </w:rPr>
-          <w:t xml:space="preserve"> (</w:t>
+          <w:t>, 703-713 (</w:t>
         </w:r>
         <w:r>
           <w:rPr>
@@ -1075,42 +1047,7 @@
           <w:sz w:val="20"/>
           <w:szCs w:val="20"/>
         </w:rPr>
-        <w:t xml:space="preserve">Glucose: </w:t>
-      </w:r>
-      <w:r>
-        <w:rPr>
-          <w:sz w:val="20"/>
-          <w:szCs w:val="20"/>
-        </w:rPr>
-        <w:t xml:space="preserve">All elements with state &gt; 0 marked as </w:t>
-      </w:r>
-      <w:r>
-        <w:rPr>
-          <w:sz w:val="20"/>
-          <w:szCs w:val="20"/>
-        </w:rPr>
-        <w:t>g</w:t>
-      </w:r>
-      <w:r>
-        <w:rPr>
-          <w:sz w:val="20"/>
-          <w:szCs w:val="20"/>
-        </w:rPr>
-        <w:t xml:space="preserve">=1. Otherwise </w:t>
-      </w:r>
-      <w:r>
-        <w:rPr>
-          <w:sz w:val="20"/>
-          <w:szCs w:val="20"/>
-        </w:rPr>
-        <w:t>g</w:t>
-      </w:r>
-      <w:r>
-        <w:rPr>
-          <w:sz w:val="20"/>
-          <w:szCs w:val="20"/>
-        </w:rPr>
-        <w:t>=0.</w:t>
+        <w:t>Glucose: All elements with state &gt; 0 marked as g=1. Otherwise g=0.</w:t>
       </w:r>
     </w:p>
     <w:p>
@@ -1131,42 +1068,7 @@
           <w:sz w:val="20"/>
           <w:szCs w:val="20"/>
         </w:rPr>
-        <w:t xml:space="preserve">Oxygen: </w:t>
-      </w:r>
-      <w:r>
-        <w:rPr>
-          <w:sz w:val="20"/>
-          <w:szCs w:val="20"/>
-        </w:rPr>
-        <w:t xml:space="preserve">All elements with state &gt; 0 marked as </w:t>
-      </w:r>
-      <w:r>
-        <w:rPr>
-          <w:sz w:val="20"/>
-          <w:szCs w:val="20"/>
-        </w:rPr>
-        <w:t>c</w:t>
-      </w:r>
-      <w:r>
-        <w:rPr>
-          <w:sz w:val="20"/>
-          <w:szCs w:val="20"/>
-        </w:rPr>
-        <w:t xml:space="preserve">=1. Otherwise </w:t>
-      </w:r>
-      <w:r>
-        <w:rPr>
-          <w:sz w:val="20"/>
-          <w:szCs w:val="20"/>
-        </w:rPr>
-        <w:t>c</w:t>
-      </w:r>
-      <w:r>
-        <w:rPr>
-          <w:sz w:val="20"/>
-          <w:szCs w:val="20"/>
-        </w:rPr>
-        <w:t>=0.</w:t>
+        <w:t>Oxygen: All elements with state &gt; 0 marked as c=1. Otherwise c=0.</w:t>
       </w:r>
     </w:p>
     <w:p>
@@ -1666,8 +1568,94 @@
       <w:pPr>
         <w:jc w:val="both"/>
       </w:pPr>
+    </w:p>
+    <w:p>
+      <w:pPr>
+        <w:jc w:val="both"/>
+      </w:pPr>
+    </w:p>
+    <w:p>
+      <w:pPr>
+        <w:jc w:val="both"/>
+      </w:pPr>
+    </w:p>
+    <w:p>
+      <w:pPr>
+        <w:jc w:val="both"/>
+      </w:pPr>
+    </w:p>
+    <w:p>
+      <w:pPr>
+        <w:jc w:val="both"/>
+      </w:pPr>
+    </w:p>
+    <w:p>
+      <w:pPr>
+        <w:jc w:val="both"/>
+      </w:pPr>
       <w:bookmarkStart w:id="0" w:name="_GoBack"/>
       <w:bookmarkEnd w:id="0"/>
+    </w:p>
+    <w:p>
+      <w:pPr>
+        <w:jc w:val="both"/>
+      </w:pPr>
+      <w:r>
+        <w:rPr>
+          <w:noProof/>
+          <w:lang w:eastAsia="en-GB"/>
+        </w:rPr>
+        <w:drawing>
+          <wp:inline distT="0" distB="0" distL="0" distR="0" wp14:anchorId="604421D1" wp14:editId="30D22A57">
+            <wp:extent cx="2992755" cy="182880"/>
+            <wp:effectExtent l="0" t="0" r="0" b="7620"/>
+            <wp:docPr id="4" name="Picture 4" descr="C:\Users\demharter\Desktop\By-sa_plain300.png">
+              <a:hlinkClick xmlns:a="http://schemas.openxmlformats.org/drawingml/2006/main" r:id="rId9"/>
+            </wp:docPr>
+            <wp:cNvGraphicFramePr>
+              <a:graphicFrameLocks xmlns:a="http://schemas.openxmlformats.org/drawingml/2006/main" noChangeAspect="1"/>
+            </wp:cNvGraphicFramePr>
+            <a:graphic xmlns:a="http://schemas.openxmlformats.org/drawingml/2006/main">
+              <a:graphicData uri="http://schemas.openxmlformats.org/drawingml/2006/picture">
+                <pic:pic xmlns:pic="http://schemas.openxmlformats.org/drawingml/2006/picture">
+                  <pic:nvPicPr>
+                    <pic:cNvPr id="0" name="Picture 3" descr="C:\Users\demharter\Desktop\By-sa_plain300.png"/>
+                    <pic:cNvPicPr>
+                      <a:picLocks noChangeAspect="1" noChangeArrowheads="1"/>
+                    </pic:cNvPicPr>
+                  </pic:nvPicPr>
+                  <pic:blipFill>
+                    <a:blip r:embed="rId10" cstate="print">
+                      <a:extLst>
+                        <a:ext uri="{28A0092B-C50C-407E-A947-70E740481C1C}">
+                          <a14:useLocalDpi xmlns:a14="http://schemas.microsoft.com/office/drawing/2010/main" val="0"/>
+                        </a:ext>
+                      </a:extLst>
+                    </a:blip>
+                    <a:srcRect/>
+                    <a:stretch>
+                      <a:fillRect/>
+                    </a:stretch>
+                  </pic:blipFill>
+                  <pic:spPr bwMode="auto">
+                    <a:xfrm>
+                      <a:off x="0" y="0"/>
+                      <a:ext cx="2992755" cy="182880"/>
+                    </a:xfrm>
+                    <a:prstGeom prst="rect">
+                      <a:avLst/>
+                    </a:prstGeom>
+                    <a:noFill/>
+                    <a:ln>
+                      <a:noFill/>
+                    </a:ln>
+                  </pic:spPr>
+                </pic:pic>
+              </a:graphicData>
+            </a:graphic>
+          </wp:inline>
+        </w:drawing>
+      </w:r>
     </w:p>
     <w:sectPr>
       <w:pgSz w:w="11906" w:h="16838"/>
@@ -1677,6 +1665,56 @@
     </w:sectPr>
   </w:body>
 </w:document>
+</file>
+
+<file path=word/endnotes.xml><?xml version="1.0" encoding="utf-8"?>
+<w:endnotes xmlns:wpc="http://schemas.microsoft.com/office/word/2010/wordprocessingCanvas" xmlns:mc="http://schemas.openxmlformats.org/markup-compatibility/2006" xmlns:o="urn:schemas-microsoft-com:office:office" xmlns:r="http://schemas.openxmlformats.org/officeDocument/2006/relationships" xmlns:m="http://schemas.openxmlformats.org/officeDocument/2006/math" xmlns:v="urn:schemas-microsoft-com:vml" xmlns:wp14="http://schemas.microsoft.com/office/word/2010/wordprocessingDrawing" xmlns:wp="http://schemas.openxmlformats.org/drawingml/2006/wordprocessingDrawing" xmlns:w10="urn:schemas-microsoft-com:office:word" xmlns:w="http://schemas.openxmlformats.org/wordprocessingml/2006/main" xmlns:w14="http://schemas.microsoft.com/office/word/2010/wordml" xmlns:wpg="http://schemas.microsoft.com/office/word/2010/wordprocessingGroup" xmlns:wpi="http://schemas.microsoft.com/office/word/2010/wordprocessingInk" xmlns:wne="http://schemas.microsoft.com/office/word/2006/wordml" xmlns:wps="http://schemas.microsoft.com/office/word/2010/wordprocessingShape" mc:Ignorable="w14 wp14">
+  <w:endnote w:type="separator" w:id="-1">
+    <w:p>
+      <w:pPr>
+        <w:spacing w:after="0" w:line="240" w:lineRule="auto"/>
+      </w:pPr>
+      <w:r>
+        <w:separator/>
+      </w:r>
+    </w:p>
+  </w:endnote>
+  <w:endnote w:type="continuationSeparator" w:id="0">
+    <w:p>
+      <w:pPr>
+        <w:spacing w:after="0" w:line="240" w:lineRule="auto"/>
+      </w:pPr>
+      <w:r>
+        <w:continuationSeparator/>
+      </w:r>
+    </w:p>
+  </w:endnote>
+</w:endnotes>
+</file>
+
+<file path=word/footnotes.xml><?xml version="1.0" encoding="utf-8"?>
+<w:footnotes xmlns:wpc="http://schemas.microsoft.com/office/word/2010/wordprocessingCanvas" xmlns:mc="http://schemas.openxmlformats.org/markup-compatibility/2006" xmlns:o="urn:schemas-microsoft-com:office:office" xmlns:r="http://schemas.openxmlformats.org/officeDocument/2006/relationships" xmlns:m="http://schemas.openxmlformats.org/officeDocument/2006/math" xmlns:v="urn:schemas-microsoft-com:vml" xmlns:wp14="http://schemas.microsoft.com/office/word/2010/wordprocessingDrawing" xmlns:wp="http://schemas.openxmlformats.org/drawingml/2006/wordprocessingDrawing" xmlns:w10="urn:schemas-microsoft-com:office:word" xmlns:w="http://schemas.openxmlformats.org/wordprocessingml/2006/main" xmlns:w14="http://schemas.microsoft.com/office/word/2010/wordml" xmlns:wpg="http://schemas.microsoft.com/office/word/2010/wordprocessingGroup" xmlns:wpi="http://schemas.microsoft.com/office/word/2010/wordprocessingInk" xmlns:wne="http://schemas.microsoft.com/office/word/2006/wordml" xmlns:wps="http://schemas.microsoft.com/office/word/2010/wordprocessingShape" mc:Ignorable="w14 wp14">
+  <w:footnote w:type="separator" w:id="-1">
+    <w:p>
+      <w:pPr>
+        <w:spacing w:after="0" w:line="240" w:lineRule="auto"/>
+      </w:pPr>
+      <w:r>
+        <w:separator/>
+      </w:r>
+    </w:p>
+  </w:footnote>
+  <w:footnote w:type="continuationSeparator" w:id="0">
+    <w:p>
+      <w:pPr>
+        <w:spacing w:after="0" w:line="240" w:lineRule="auto"/>
+      </w:pPr>
+      <w:r>
+        <w:continuationSeparator/>
+      </w:r>
+    </w:p>
+  </w:footnote>
+</w:footnotes>
 </file>
 
 <file path=word/numbering.xml><?xml version="1.0" encoding="utf-8"?>
@@ -2089,6 +2127,80 @@
       <w:contextualSpacing/>
     </w:pPr>
   </w:style>
+  <w:style w:type="paragraph" w:styleId="BalloonText">
+    <w:name w:val="Balloon Text"/>
+    <w:basedOn w:val="Normal"/>
+    <w:link w:val="BalloonTextChar"/>
+    <w:uiPriority w:val="99"/>
+    <w:semiHidden/>
+    <w:unhideWhenUsed/>
+    <w:rsid w:val="00762F12"/>
+    <w:pPr>
+      <w:spacing w:after="0" w:line="240" w:lineRule="auto"/>
+    </w:pPr>
+    <w:rPr>
+      <w:rFonts w:ascii="Tahoma" w:hAnsi="Tahoma" w:cs="Tahoma"/>
+      <w:sz w:val="16"/>
+      <w:szCs w:val="16"/>
+    </w:rPr>
+  </w:style>
+  <w:style w:type="character" w:customStyle="1" w:styleId="BalloonTextChar">
+    <w:name w:val="Balloon Text Char"/>
+    <w:basedOn w:val="DefaultParagraphFont"/>
+    <w:link w:val="BalloonText"/>
+    <w:uiPriority w:val="99"/>
+    <w:semiHidden/>
+    <w:rsid w:val="00762F12"/>
+    <w:rPr>
+      <w:rFonts w:ascii="Tahoma" w:hAnsi="Tahoma" w:cs="Tahoma"/>
+      <w:sz w:val="16"/>
+      <w:szCs w:val="16"/>
+    </w:rPr>
+  </w:style>
+  <w:style w:type="paragraph" w:styleId="Header">
+    <w:name w:val="header"/>
+    <w:basedOn w:val="Normal"/>
+    <w:link w:val="HeaderChar"/>
+    <w:uiPriority w:val="99"/>
+    <w:unhideWhenUsed/>
+    <w:rsid w:val="00762F12"/>
+    <w:pPr>
+      <w:tabs>
+        <w:tab w:val="center" w:pos="4513"/>
+        <w:tab w:val="right" w:pos="9026"/>
+      </w:tabs>
+      <w:spacing w:after="0" w:line="240" w:lineRule="auto"/>
+    </w:pPr>
+  </w:style>
+  <w:style w:type="character" w:customStyle="1" w:styleId="HeaderChar">
+    <w:name w:val="Header Char"/>
+    <w:basedOn w:val="DefaultParagraphFont"/>
+    <w:link w:val="Header"/>
+    <w:uiPriority w:val="99"/>
+    <w:rsid w:val="00762F12"/>
+  </w:style>
+  <w:style w:type="paragraph" w:styleId="Footer">
+    <w:name w:val="footer"/>
+    <w:basedOn w:val="Normal"/>
+    <w:link w:val="FooterChar"/>
+    <w:uiPriority w:val="99"/>
+    <w:unhideWhenUsed/>
+    <w:rsid w:val="00762F12"/>
+    <w:pPr>
+      <w:tabs>
+        <w:tab w:val="center" w:pos="4513"/>
+        <w:tab w:val="right" w:pos="9026"/>
+      </w:tabs>
+      <w:spacing w:after="0" w:line="240" w:lineRule="auto"/>
+    </w:pPr>
+  </w:style>
+  <w:style w:type="character" w:customStyle="1" w:styleId="FooterChar">
+    <w:name w:val="Footer Char"/>
+    <w:basedOn w:val="DefaultParagraphFont"/>
+    <w:link w:val="Footer"/>
+    <w:uiPriority w:val="99"/>
+    <w:rsid w:val="00762F12"/>
+  </w:style>
 </w:styles>
 </file>
 
@@ -2312,6 +2424,80 @@
       <w:ind w:left="720"/>
       <w:contextualSpacing/>
     </w:pPr>
+  </w:style>
+  <w:style w:type="paragraph" w:styleId="BalloonText">
+    <w:name w:val="Balloon Text"/>
+    <w:basedOn w:val="Normal"/>
+    <w:link w:val="BalloonTextChar"/>
+    <w:uiPriority w:val="99"/>
+    <w:semiHidden/>
+    <w:unhideWhenUsed/>
+    <w:rsid w:val="00762F12"/>
+    <w:pPr>
+      <w:spacing w:after="0" w:line="240" w:lineRule="auto"/>
+    </w:pPr>
+    <w:rPr>
+      <w:rFonts w:ascii="Tahoma" w:hAnsi="Tahoma" w:cs="Tahoma"/>
+      <w:sz w:val="16"/>
+      <w:szCs w:val="16"/>
+    </w:rPr>
+  </w:style>
+  <w:style w:type="character" w:customStyle="1" w:styleId="BalloonTextChar">
+    <w:name w:val="Balloon Text Char"/>
+    <w:basedOn w:val="DefaultParagraphFont"/>
+    <w:link w:val="BalloonText"/>
+    <w:uiPriority w:val="99"/>
+    <w:semiHidden/>
+    <w:rsid w:val="00762F12"/>
+    <w:rPr>
+      <w:rFonts w:ascii="Tahoma" w:hAnsi="Tahoma" w:cs="Tahoma"/>
+      <w:sz w:val="16"/>
+      <w:szCs w:val="16"/>
+    </w:rPr>
+  </w:style>
+  <w:style w:type="paragraph" w:styleId="Header">
+    <w:name w:val="header"/>
+    <w:basedOn w:val="Normal"/>
+    <w:link w:val="HeaderChar"/>
+    <w:uiPriority w:val="99"/>
+    <w:unhideWhenUsed/>
+    <w:rsid w:val="00762F12"/>
+    <w:pPr>
+      <w:tabs>
+        <w:tab w:val="center" w:pos="4513"/>
+        <w:tab w:val="right" w:pos="9026"/>
+      </w:tabs>
+      <w:spacing w:after="0" w:line="240" w:lineRule="auto"/>
+    </w:pPr>
+  </w:style>
+  <w:style w:type="character" w:customStyle="1" w:styleId="HeaderChar">
+    <w:name w:val="Header Char"/>
+    <w:basedOn w:val="DefaultParagraphFont"/>
+    <w:link w:val="Header"/>
+    <w:uiPriority w:val="99"/>
+    <w:rsid w:val="00762F12"/>
+  </w:style>
+  <w:style w:type="paragraph" w:styleId="Footer">
+    <w:name w:val="footer"/>
+    <w:basedOn w:val="Normal"/>
+    <w:link w:val="FooterChar"/>
+    <w:uiPriority w:val="99"/>
+    <w:unhideWhenUsed/>
+    <w:rsid w:val="00762F12"/>
+    <w:pPr>
+      <w:tabs>
+        <w:tab w:val="center" w:pos="4513"/>
+        <w:tab w:val="right" w:pos="9026"/>
+      </w:tabs>
+      <w:spacing w:after="0" w:line="240" w:lineRule="auto"/>
+    </w:pPr>
+  </w:style>
+  <w:style w:type="character" w:customStyle="1" w:styleId="FooterChar">
+    <w:name w:val="Footer Char"/>
+    <w:basedOn w:val="DefaultParagraphFont"/>
+    <w:link w:val="Footer"/>
+    <w:uiPriority w:val="99"/>
+    <w:rsid w:val="00762F12"/>
   </w:style>
 </w:styles>
 </file>

</xml_diff>